<commit_message>
test LEM, SP, SP+LEM falta SP + LEM + CT
</commit_message>
<xml_diff>
--- a/PLN/practica4/Reporte.docx
+++ b/PLN/practica4/Reporte.docx
@@ -46,29 +46,8 @@
     </w:p>
     <w:p>
       <w:r>
-        <w:t xml:space="preserve">Este primero fue sin normalizar ni nada, se </w:t>
-      </w:r>
-      <w:proofErr w:type="spellStart"/>
-      <w:r>
-        <w:t>uso</w:t>
-      </w:r>
-      <w:proofErr w:type="spellEnd"/>
-      <w:r>
-        <w:t xml:space="preserve"> representación de texto TF-IDF y </w:t>
-      </w:r>
-      <w:proofErr w:type="spellStart"/>
-      <w:r>
-        <w:t>Logistic</w:t>
-      </w:r>
-      <w:proofErr w:type="spellEnd"/>
-      <w:r>
-        <w:t xml:space="preserve"> </w:t>
-      </w:r>
-      <w:proofErr w:type="spellStart"/>
-      <w:r>
-        <w:t>regression</w:t>
-      </w:r>
-      <w:proofErr w:type="spellEnd"/>
+        <w:t>Este primero fue sin normalizar ni nada, se uso representación de texto TF-IDF y Logistic regression</w:t>
+      </w:r>
     </w:p>
     <w:p>
       <w:r>
@@ -633,19 +612,14 @@
     <w:p/>
     <w:p>
       <w:r>
-        <w:t xml:space="preserve">Sin </w:t>
-      </w:r>
-      <w:proofErr w:type="spellStart"/>
-      <w:r>
-        <w:t>stopwords</w:t>
-      </w:r>
-      <w:proofErr w:type="spellEnd"/>
-      <w:r>
-        <w:t xml:space="preserve"> y TFIDF</w:t>
-      </w:r>
-    </w:p>
-    <w:p>
-      <w:r>
+        <w:t>Sin stopwords y TFIDF</w:t>
+      </w:r>
+    </w:p>
+    <w:p>
+      <w:r>
+        <w:rPr>
+          <w:noProof/>
+        </w:rPr>
         <w:lastRenderedPageBreak/>
         <w:drawing>
           <wp:inline distT="0" distB="0" distL="0" distR="0" wp14:anchorId="20586B46" wp14:editId="7B1832D2">
@@ -686,6 +660,9 @@
     </w:p>
     <w:p>
       <w:r>
+        <w:rPr>
+          <w:noProof/>
+        </w:rPr>
         <w:lastRenderedPageBreak/>
         <w:drawing>
           <wp:inline distT="0" distB="0" distL="0" distR="0" wp14:anchorId="464C562D" wp14:editId="7992DB5B">
@@ -724,6 +701,9 @@
         </w:drawing>
       </w:r>
       <w:r>
+        <w:rPr>
+          <w:noProof/>
+        </w:rPr>
         <w:lastRenderedPageBreak/>
         <w:drawing>
           <wp:inline distT="0" distB="0" distL="0" distR="0" wp14:anchorId="1AEAA8D2" wp14:editId="375B33EA">
@@ -762,6 +742,9 @@
         </w:drawing>
       </w:r>
       <w:r>
+        <w:rPr>
+          <w:noProof/>
+        </w:rPr>
         <w:lastRenderedPageBreak/>
         <w:drawing>
           <wp:inline distT="0" distB="0" distL="0" distR="0" wp14:anchorId="65531A37" wp14:editId="4021A46B">
@@ -801,17 +784,15 @@
       </w:r>
     </w:p>
     <w:p>
-      <w:proofErr w:type="spellStart"/>
-      <w:r>
-        <w:t>Stopwrodsenglish</w:t>
-      </w:r>
-      <w:proofErr w:type="spellEnd"/>
-      <w:r>
-        <w:t xml:space="preserve"> and TFIDF</w:t>
-      </w:r>
-    </w:p>
-    <w:p>
-      <w:r>
+      <w:r>
+        <w:t>Stopwrodsenglish and TFIDF</w:t>
+      </w:r>
+    </w:p>
+    <w:p>
+      <w:r>
+        <w:rPr>
+          <w:noProof/>
+        </w:rPr>
         <w:lastRenderedPageBreak/>
         <w:drawing>
           <wp:inline distT="0" distB="0" distL="0" distR="0" wp14:anchorId="607EF5E1" wp14:editId="01AB9F05">
@@ -850,6 +831,9 @@
         </w:drawing>
       </w:r>
       <w:r>
+        <w:rPr>
+          <w:noProof/>
+        </w:rPr>
         <w:lastRenderedPageBreak/>
         <w:drawing>
           <wp:inline distT="0" distB="0" distL="0" distR="0" wp14:anchorId="67B1CD47" wp14:editId="2B1CFBF4">
@@ -888,6 +872,9 @@
         </w:drawing>
       </w:r>
       <w:r>
+        <w:rPr>
+          <w:noProof/>
+        </w:rPr>
         <w:lastRenderedPageBreak/>
         <w:drawing>
           <wp:inline distT="0" distB="0" distL="0" distR="0" wp14:anchorId="19704BF5" wp14:editId="041EA789">
@@ -926,6 +913,9 @@
         </w:drawing>
       </w:r>
       <w:r>
+        <w:rPr>
+          <w:noProof/>
+        </w:rPr>
         <w:lastRenderedPageBreak/>
         <w:drawing>
           <wp:inline distT="0" distB="0" distL="0" distR="0" wp14:anchorId="0F8F30BF" wp14:editId="034DC809">
@@ -952,6 +942,807 @@
                     <a:xfrm>
                       <a:off x="0" y="0"/>
                       <a:ext cx="3924848" cy="4544059"/>
+                    </a:xfrm>
+                    <a:prstGeom prst="rect">
+                      <a:avLst/>
+                    </a:prstGeom>
+                  </pic:spPr>
+                </pic:pic>
+              </a:graphicData>
+            </a:graphic>
+          </wp:inline>
+        </w:drawing>
+      </w:r>
+    </w:p>
+    <w:p/>
+    <w:p>
+      <w:r>
+        <w:t>STOPWORDS y BINARIO</w:t>
+      </w:r>
+    </w:p>
+    <w:p>
+      <w:r>
+        <w:lastRenderedPageBreak/>
+        <w:drawing>
+          <wp:inline distT="0" distB="0" distL="0" distR="0" wp14:anchorId="617B3D73" wp14:editId="4FF14776">
+            <wp:extent cx="3839111" cy="4534533"/>
+            <wp:effectExtent l="0" t="0" r="9525" b="0"/>
+            <wp:docPr id="2071460766" name="Imagen 1" descr="Imagen que contiene Tabla&#10;&#10;Descripción generada automáticamente"/>
+            <wp:cNvGraphicFramePr>
+              <a:graphicFrameLocks xmlns:a="http://schemas.openxmlformats.org/drawingml/2006/main" noChangeAspect="1"/>
+            </wp:cNvGraphicFramePr>
+            <a:graphic xmlns:a="http://schemas.openxmlformats.org/drawingml/2006/main">
+              <a:graphicData uri="http://schemas.openxmlformats.org/drawingml/2006/picture">
+                <pic:pic xmlns:pic="http://schemas.openxmlformats.org/drawingml/2006/picture">
+                  <pic:nvPicPr>
+                    <pic:cNvPr id="2071460766" name="Imagen 1" descr="Imagen que contiene Tabla&#10;&#10;Descripción generada automáticamente"/>
+                    <pic:cNvPicPr/>
+                  </pic:nvPicPr>
+                  <pic:blipFill>
+                    <a:blip r:embed="rId24"/>
+                    <a:stretch>
+                      <a:fillRect/>
+                    </a:stretch>
+                  </pic:blipFill>
+                  <pic:spPr>
+                    <a:xfrm>
+                      <a:off x="0" y="0"/>
+                      <a:ext cx="3839111" cy="4534533"/>
+                    </a:xfrm>
+                    <a:prstGeom prst="rect">
+                      <a:avLst/>
+                    </a:prstGeom>
+                  </pic:spPr>
+                </pic:pic>
+              </a:graphicData>
+            </a:graphic>
+          </wp:inline>
+        </w:drawing>
+      </w:r>
+      <w:r>
+        <w:lastRenderedPageBreak/>
+        <w:drawing>
+          <wp:inline distT="0" distB="0" distL="0" distR="0" wp14:anchorId="77F14724" wp14:editId="7E43232A">
+            <wp:extent cx="3772426" cy="4553585"/>
+            <wp:effectExtent l="0" t="0" r="0" b="0"/>
+            <wp:docPr id="1371409514" name="Imagen 1" descr="Imagen que contiene Tabla&#10;&#10;Descripción generada automáticamente"/>
+            <wp:cNvGraphicFramePr>
+              <a:graphicFrameLocks xmlns:a="http://schemas.openxmlformats.org/drawingml/2006/main" noChangeAspect="1"/>
+            </wp:cNvGraphicFramePr>
+            <a:graphic xmlns:a="http://schemas.openxmlformats.org/drawingml/2006/main">
+              <a:graphicData uri="http://schemas.openxmlformats.org/drawingml/2006/picture">
+                <pic:pic xmlns:pic="http://schemas.openxmlformats.org/drawingml/2006/picture">
+                  <pic:nvPicPr>
+                    <pic:cNvPr id="1371409514" name="Imagen 1" descr="Imagen que contiene Tabla&#10;&#10;Descripción generada automáticamente"/>
+                    <pic:cNvPicPr/>
+                  </pic:nvPicPr>
+                  <pic:blipFill>
+                    <a:blip r:embed="rId25"/>
+                    <a:stretch>
+                      <a:fillRect/>
+                    </a:stretch>
+                  </pic:blipFill>
+                  <pic:spPr>
+                    <a:xfrm>
+                      <a:off x="0" y="0"/>
+                      <a:ext cx="3772426" cy="4553585"/>
+                    </a:xfrm>
+                    <a:prstGeom prst="rect">
+                      <a:avLst/>
+                    </a:prstGeom>
+                  </pic:spPr>
+                </pic:pic>
+              </a:graphicData>
+            </a:graphic>
+          </wp:inline>
+        </w:drawing>
+      </w:r>
+      <w:r>
+        <w:lastRenderedPageBreak/>
+        <w:drawing>
+          <wp:inline distT="0" distB="0" distL="0" distR="0" wp14:anchorId="4D962D95" wp14:editId="155F94E8">
+            <wp:extent cx="3877216" cy="4534533"/>
+            <wp:effectExtent l="0" t="0" r="9525" b="0"/>
+            <wp:docPr id="1882833875" name="Imagen 1" descr="Imagen que contiene Calendario&#10;&#10;Descripción generada automáticamente"/>
+            <wp:cNvGraphicFramePr>
+              <a:graphicFrameLocks xmlns:a="http://schemas.openxmlformats.org/drawingml/2006/main" noChangeAspect="1"/>
+            </wp:cNvGraphicFramePr>
+            <a:graphic xmlns:a="http://schemas.openxmlformats.org/drawingml/2006/main">
+              <a:graphicData uri="http://schemas.openxmlformats.org/drawingml/2006/picture">
+                <pic:pic xmlns:pic="http://schemas.openxmlformats.org/drawingml/2006/picture">
+                  <pic:nvPicPr>
+                    <pic:cNvPr id="1882833875" name="Imagen 1" descr="Imagen que contiene Calendario&#10;&#10;Descripción generada automáticamente"/>
+                    <pic:cNvPicPr/>
+                  </pic:nvPicPr>
+                  <pic:blipFill>
+                    <a:blip r:embed="rId26"/>
+                    <a:stretch>
+                      <a:fillRect/>
+                    </a:stretch>
+                  </pic:blipFill>
+                  <pic:spPr>
+                    <a:xfrm>
+                      <a:off x="0" y="0"/>
+                      <a:ext cx="3877216" cy="4534533"/>
+                    </a:xfrm>
+                    <a:prstGeom prst="rect">
+                      <a:avLst/>
+                    </a:prstGeom>
+                  </pic:spPr>
+                </pic:pic>
+              </a:graphicData>
+            </a:graphic>
+          </wp:inline>
+        </w:drawing>
+      </w:r>
+    </w:p>
+    <w:p>
+      <w:r>
+        <w:lastRenderedPageBreak/>
+        <w:drawing>
+          <wp:inline distT="0" distB="0" distL="0" distR="0" wp14:anchorId="347DB9B3" wp14:editId="5649D235">
+            <wp:extent cx="3962953" cy="4496427"/>
+            <wp:effectExtent l="0" t="0" r="0" b="0"/>
+            <wp:docPr id="856542598" name="Imagen 1" descr="Imagen que contiene Texto&#10;&#10;Descripción generada automáticamente"/>
+            <wp:cNvGraphicFramePr>
+              <a:graphicFrameLocks xmlns:a="http://schemas.openxmlformats.org/drawingml/2006/main" noChangeAspect="1"/>
+            </wp:cNvGraphicFramePr>
+            <a:graphic xmlns:a="http://schemas.openxmlformats.org/drawingml/2006/main">
+              <a:graphicData uri="http://schemas.openxmlformats.org/drawingml/2006/picture">
+                <pic:pic xmlns:pic="http://schemas.openxmlformats.org/drawingml/2006/picture">
+                  <pic:nvPicPr>
+                    <pic:cNvPr id="856542598" name="Imagen 1" descr="Imagen que contiene Texto&#10;&#10;Descripción generada automáticamente"/>
+                    <pic:cNvPicPr/>
+                  </pic:nvPicPr>
+                  <pic:blipFill>
+                    <a:blip r:embed="rId27"/>
+                    <a:stretch>
+                      <a:fillRect/>
+                    </a:stretch>
+                  </pic:blipFill>
+                  <pic:spPr>
+                    <a:xfrm>
+                      <a:off x="0" y="0"/>
+                      <a:ext cx="3962953" cy="4496427"/>
+                    </a:xfrm>
+                    <a:prstGeom prst="rect">
+                      <a:avLst/>
+                    </a:prstGeom>
+                  </pic:spPr>
+                </pic:pic>
+              </a:graphicData>
+            </a:graphic>
+          </wp:inline>
+        </w:drawing>
+      </w:r>
+    </w:p>
+    <w:p/>
+    <w:p>
+      <w:r>
+        <w:t>FRECUENCUA Y STOPWORS</w:t>
+      </w:r>
+    </w:p>
+    <w:p>
+      <w:r>
+        <w:lastRenderedPageBreak/>
+        <w:drawing>
+          <wp:inline distT="0" distB="0" distL="0" distR="0" wp14:anchorId="16B35B43" wp14:editId="79C0D20F">
+            <wp:extent cx="3943900" cy="4515480"/>
+            <wp:effectExtent l="0" t="0" r="0" b="0"/>
+            <wp:docPr id="536021767" name="Imagen 1" descr="Imagen que contiene Texto&#10;&#10;Descripción generada automáticamente"/>
+            <wp:cNvGraphicFramePr>
+              <a:graphicFrameLocks xmlns:a="http://schemas.openxmlformats.org/drawingml/2006/main" noChangeAspect="1"/>
+            </wp:cNvGraphicFramePr>
+            <a:graphic xmlns:a="http://schemas.openxmlformats.org/drawingml/2006/main">
+              <a:graphicData uri="http://schemas.openxmlformats.org/drawingml/2006/picture">
+                <pic:pic xmlns:pic="http://schemas.openxmlformats.org/drawingml/2006/picture">
+                  <pic:nvPicPr>
+                    <pic:cNvPr id="536021767" name="Imagen 1" descr="Imagen que contiene Texto&#10;&#10;Descripción generada automáticamente"/>
+                    <pic:cNvPicPr/>
+                  </pic:nvPicPr>
+                  <pic:blipFill>
+                    <a:blip r:embed="rId28"/>
+                    <a:stretch>
+                      <a:fillRect/>
+                    </a:stretch>
+                  </pic:blipFill>
+                  <pic:spPr>
+                    <a:xfrm>
+                      <a:off x="0" y="0"/>
+                      <a:ext cx="3943900" cy="4515480"/>
+                    </a:xfrm>
+                    <a:prstGeom prst="rect">
+                      <a:avLst/>
+                    </a:prstGeom>
+                  </pic:spPr>
+                </pic:pic>
+              </a:graphicData>
+            </a:graphic>
+          </wp:inline>
+        </w:drawing>
+      </w:r>
+      <w:r>
+        <w:lastRenderedPageBreak/>
+        <w:drawing>
+          <wp:inline distT="0" distB="0" distL="0" distR="0" wp14:anchorId="56C81829" wp14:editId="5553B2E9">
+            <wp:extent cx="3743847" cy="4572638"/>
+            <wp:effectExtent l="0" t="0" r="9525" b="0"/>
+            <wp:docPr id="1524224715" name="Imagen 1" descr="Imagen que contiene Tabla&#10;&#10;Descripción generada automáticamente"/>
+            <wp:cNvGraphicFramePr>
+              <a:graphicFrameLocks xmlns:a="http://schemas.openxmlformats.org/drawingml/2006/main" noChangeAspect="1"/>
+            </wp:cNvGraphicFramePr>
+            <a:graphic xmlns:a="http://schemas.openxmlformats.org/drawingml/2006/main">
+              <a:graphicData uri="http://schemas.openxmlformats.org/drawingml/2006/picture">
+                <pic:pic xmlns:pic="http://schemas.openxmlformats.org/drawingml/2006/picture">
+                  <pic:nvPicPr>
+                    <pic:cNvPr id="1524224715" name="Imagen 1" descr="Imagen que contiene Tabla&#10;&#10;Descripción generada automáticamente"/>
+                    <pic:cNvPicPr/>
+                  </pic:nvPicPr>
+                  <pic:blipFill>
+                    <a:blip r:embed="rId29"/>
+                    <a:stretch>
+                      <a:fillRect/>
+                    </a:stretch>
+                  </pic:blipFill>
+                  <pic:spPr>
+                    <a:xfrm>
+                      <a:off x="0" y="0"/>
+                      <a:ext cx="3743847" cy="4572638"/>
+                    </a:xfrm>
+                    <a:prstGeom prst="rect">
+                      <a:avLst/>
+                    </a:prstGeom>
+                  </pic:spPr>
+                </pic:pic>
+              </a:graphicData>
+            </a:graphic>
+          </wp:inline>
+        </w:drawing>
+      </w:r>
+      <w:r>
+        <w:lastRenderedPageBreak/>
+        <w:drawing>
+          <wp:inline distT="0" distB="0" distL="0" distR="0" wp14:anchorId="18FFF2DD" wp14:editId="2E14C26E">
+            <wp:extent cx="3829584" cy="4496427"/>
+            <wp:effectExtent l="0" t="0" r="0" b="0"/>
+            <wp:docPr id="487151773" name="Imagen 1" descr="Imagen que contiene Tabla&#10;&#10;Descripción generada automáticamente"/>
+            <wp:cNvGraphicFramePr>
+              <a:graphicFrameLocks xmlns:a="http://schemas.openxmlformats.org/drawingml/2006/main" noChangeAspect="1"/>
+            </wp:cNvGraphicFramePr>
+            <a:graphic xmlns:a="http://schemas.openxmlformats.org/drawingml/2006/main">
+              <a:graphicData uri="http://schemas.openxmlformats.org/drawingml/2006/picture">
+                <pic:pic xmlns:pic="http://schemas.openxmlformats.org/drawingml/2006/picture">
+                  <pic:nvPicPr>
+                    <pic:cNvPr id="487151773" name="Imagen 1" descr="Imagen que contiene Tabla&#10;&#10;Descripción generada automáticamente"/>
+                    <pic:cNvPicPr/>
+                  </pic:nvPicPr>
+                  <pic:blipFill>
+                    <a:blip r:embed="rId30"/>
+                    <a:stretch>
+                      <a:fillRect/>
+                    </a:stretch>
+                  </pic:blipFill>
+                  <pic:spPr>
+                    <a:xfrm>
+                      <a:off x="0" y="0"/>
+                      <a:ext cx="3829584" cy="4496427"/>
+                    </a:xfrm>
+                    <a:prstGeom prst="rect">
+                      <a:avLst/>
+                    </a:prstGeom>
+                  </pic:spPr>
+                </pic:pic>
+              </a:graphicData>
+            </a:graphic>
+          </wp:inline>
+        </w:drawing>
+      </w:r>
+      <w:r>
+        <w:lastRenderedPageBreak/>
+        <w:drawing>
+          <wp:inline distT="0" distB="0" distL="0" distR="0" wp14:anchorId="47301040" wp14:editId="19EC3806">
+            <wp:extent cx="3886742" cy="4582164"/>
+            <wp:effectExtent l="0" t="0" r="0" b="8890"/>
+            <wp:docPr id="1682136607" name="Imagen 1" descr="Imagen que contiene Calendario&#10;&#10;Descripción generada automáticamente"/>
+            <wp:cNvGraphicFramePr>
+              <a:graphicFrameLocks xmlns:a="http://schemas.openxmlformats.org/drawingml/2006/main" noChangeAspect="1"/>
+            </wp:cNvGraphicFramePr>
+            <a:graphic xmlns:a="http://schemas.openxmlformats.org/drawingml/2006/main">
+              <a:graphicData uri="http://schemas.openxmlformats.org/drawingml/2006/picture">
+                <pic:pic xmlns:pic="http://schemas.openxmlformats.org/drawingml/2006/picture">
+                  <pic:nvPicPr>
+                    <pic:cNvPr id="1682136607" name="Imagen 1" descr="Imagen que contiene Calendario&#10;&#10;Descripción generada automáticamente"/>
+                    <pic:cNvPicPr/>
+                  </pic:nvPicPr>
+                  <pic:blipFill>
+                    <a:blip r:embed="rId31"/>
+                    <a:stretch>
+                      <a:fillRect/>
+                    </a:stretch>
+                  </pic:blipFill>
+                  <pic:spPr>
+                    <a:xfrm>
+                      <a:off x="0" y="0"/>
+                      <a:ext cx="3886742" cy="4582164"/>
+                    </a:xfrm>
+                    <a:prstGeom prst="rect">
+                      <a:avLst/>
+                    </a:prstGeom>
+                  </pic:spPr>
+                </pic:pic>
+              </a:graphicData>
+            </a:graphic>
+          </wp:inline>
+        </w:drawing>
+      </w:r>
+    </w:p>
+    <w:p/>
+    <w:p>
+      <w:r>
+        <w:t>LEMATIZADO FRECUENCIA</w:t>
+      </w:r>
+    </w:p>
+    <w:p>
+      <w:r>
+        <w:lastRenderedPageBreak/>
+        <w:drawing>
+          <wp:inline distT="0" distB="0" distL="0" distR="0" wp14:anchorId="799FFE05" wp14:editId="09E10C04">
+            <wp:extent cx="3934374" cy="4525006"/>
+            <wp:effectExtent l="0" t="0" r="9525" b="9525"/>
+            <wp:docPr id="2031731597" name="Imagen 1" descr="Imagen que contiene Tabla&#10;&#10;Descripción generada automáticamente"/>
+            <wp:cNvGraphicFramePr>
+              <a:graphicFrameLocks xmlns:a="http://schemas.openxmlformats.org/drawingml/2006/main" noChangeAspect="1"/>
+            </wp:cNvGraphicFramePr>
+            <a:graphic xmlns:a="http://schemas.openxmlformats.org/drawingml/2006/main">
+              <a:graphicData uri="http://schemas.openxmlformats.org/drawingml/2006/picture">
+                <pic:pic xmlns:pic="http://schemas.openxmlformats.org/drawingml/2006/picture">
+                  <pic:nvPicPr>
+                    <pic:cNvPr id="2031731597" name="Imagen 1" descr="Imagen que contiene Tabla&#10;&#10;Descripción generada automáticamente"/>
+                    <pic:cNvPicPr/>
+                  </pic:nvPicPr>
+                  <pic:blipFill>
+                    <a:blip r:embed="rId32"/>
+                    <a:stretch>
+                      <a:fillRect/>
+                    </a:stretch>
+                  </pic:blipFill>
+                  <pic:spPr>
+                    <a:xfrm>
+                      <a:off x="0" y="0"/>
+                      <a:ext cx="3934374" cy="4525006"/>
+                    </a:xfrm>
+                    <a:prstGeom prst="rect">
+                      <a:avLst/>
+                    </a:prstGeom>
+                  </pic:spPr>
+                </pic:pic>
+              </a:graphicData>
+            </a:graphic>
+          </wp:inline>
+        </w:drawing>
+      </w:r>
+      <w:r>
+        <w:lastRenderedPageBreak/>
+        <w:drawing>
+          <wp:inline distT="0" distB="0" distL="0" distR="0" wp14:anchorId="1C784252" wp14:editId="4C9508F3">
+            <wp:extent cx="3867690" cy="4515480"/>
+            <wp:effectExtent l="0" t="0" r="0" b="0"/>
+            <wp:docPr id="2009703714" name="Imagen 1" descr="Imagen que contiene Tabla&#10;&#10;Descripción generada automáticamente"/>
+            <wp:cNvGraphicFramePr>
+              <a:graphicFrameLocks xmlns:a="http://schemas.openxmlformats.org/drawingml/2006/main" noChangeAspect="1"/>
+            </wp:cNvGraphicFramePr>
+            <a:graphic xmlns:a="http://schemas.openxmlformats.org/drawingml/2006/main">
+              <a:graphicData uri="http://schemas.openxmlformats.org/drawingml/2006/picture">
+                <pic:pic xmlns:pic="http://schemas.openxmlformats.org/drawingml/2006/picture">
+                  <pic:nvPicPr>
+                    <pic:cNvPr id="2009703714" name="Imagen 1" descr="Imagen que contiene Tabla&#10;&#10;Descripción generada automáticamente"/>
+                    <pic:cNvPicPr/>
+                  </pic:nvPicPr>
+                  <pic:blipFill>
+                    <a:blip r:embed="rId33"/>
+                    <a:stretch>
+                      <a:fillRect/>
+                    </a:stretch>
+                  </pic:blipFill>
+                  <pic:spPr>
+                    <a:xfrm>
+                      <a:off x="0" y="0"/>
+                      <a:ext cx="3867690" cy="4515480"/>
+                    </a:xfrm>
+                    <a:prstGeom prst="rect">
+                      <a:avLst/>
+                    </a:prstGeom>
+                  </pic:spPr>
+                </pic:pic>
+              </a:graphicData>
+            </a:graphic>
+          </wp:inline>
+        </w:drawing>
+      </w:r>
+      <w:r>
+        <w:lastRenderedPageBreak/>
+        <w:drawing>
+          <wp:inline distT="0" distB="0" distL="0" distR="0" wp14:anchorId="4B37F113" wp14:editId="3C284F54">
+            <wp:extent cx="3848637" cy="4486901"/>
+            <wp:effectExtent l="0" t="0" r="0" b="9525"/>
+            <wp:docPr id="770673015" name="Imagen 1" descr="Imagen que contiene Tabla&#10;&#10;Descripción generada automáticamente"/>
+            <wp:cNvGraphicFramePr>
+              <a:graphicFrameLocks xmlns:a="http://schemas.openxmlformats.org/drawingml/2006/main" noChangeAspect="1"/>
+            </wp:cNvGraphicFramePr>
+            <a:graphic xmlns:a="http://schemas.openxmlformats.org/drawingml/2006/main">
+              <a:graphicData uri="http://schemas.openxmlformats.org/drawingml/2006/picture">
+                <pic:pic xmlns:pic="http://schemas.openxmlformats.org/drawingml/2006/picture">
+                  <pic:nvPicPr>
+                    <pic:cNvPr id="770673015" name="Imagen 1" descr="Imagen que contiene Tabla&#10;&#10;Descripción generada automáticamente"/>
+                    <pic:cNvPicPr/>
+                  </pic:nvPicPr>
+                  <pic:blipFill>
+                    <a:blip r:embed="rId34"/>
+                    <a:stretch>
+                      <a:fillRect/>
+                    </a:stretch>
+                  </pic:blipFill>
+                  <pic:spPr>
+                    <a:xfrm>
+                      <a:off x="0" y="0"/>
+                      <a:ext cx="3848637" cy="4486901"/>
+                    </a:xfrm>
+                    <a:prstGeom prst="rect">
+                      <a:avLst/>
+                    </a:prstGeom>
+                  </pic:spPr>
+                </pic:pic>
+              </a:graphicData>
+            </a:graphic>
+          </wp:inline>
+        </w:drawing>
+      </w:r>
+      <w:r>
+        <w:lastRenderedPageBreak/>
+        <w:drawing>
+          <wp:inline distT="0" distB="0" distL="0" distR="0" wp14:anchorId="5C85E195" wp14:editId="172BEF8B">
+            <wp:extent cx="3781953" cy="4553585"/>
+            <wp:effectExtent l="0" t="0" r="9525" b="0"/>
+            <wp:docPr id="422562876" name="Imagen 1" descr="Imagen que contiene Calendario&#10;&#10;Descripción generada automáticamente"/>
+            <wp:cNvGraphicFramePr>
+              <a:graphicFrameLocks xmlns:a="http://schemas.openxmlformats.org/drawingml/2006/main" noChangeAspect="1"/>
+            </wp:cNvGraphicFramePr>
+            <a:graphic xmlns:a="http://schemas.openxmlformats.org/drawingml/2006/main">
+              <a:graphicData uri="http://schemas.openxmlformats.org/drawingml/2006/picture">
+                <pic:pic xmlns:pic="http://schemas.openxmlformats.org/drawingml/2006/picture">
+                  <pic:nvPicPr>
+                    <pic:cNvPr id="422562876" name="Imagen 1" descr="Imagen que contiene Calendario&#10;&#10;Descripción generada automáticamente"/>
+                    <pic:cNvPicPr/>
+                  </pic:nvPicPr>
+                  <pic:blipFill>
+                    <a:blip r:embed="rId35"/>
+                    <a:stretch>
+                      <a:fillRect/>
+                    </a:stretch>
+                  </pic:blipFill>
+                  <pic:spPr>
+                    <a:xfrm>
+                      <a:off x="0" y="0"/>
+                      <a:ext cx="3781953" cy="4553585"/>
+                    </a:xfrm>
+                    <a:prstGeom prst="rect">
+                      <a:avLst/>
+                    </a:prstGeom>
+                  </pic:spPr>
+                </pic:pic>
+              </a:graphicData>
+            </a:graphic>
+          </wp:inline>
+        </w:drawing>
+      </w:r>
+    </w:p>
+    <w:p/>
+    <w:p>
+      <w:r>
+        <w:t>LEMATIZAR TFIDF</w:t>
+      </w:r>
+    </w:p>
+    <w:p>
+      <w:r>
+        <w:lastRenderedPageBreak/>
+        <w:drawing>
+          <wp:inline distT="0" distB="0" distL="0" distR="0" wp14:anchorId="793D7612" wp14:editId="45E77ED5">
+            <wp:extent cx="3877216" cy="4439270"/>
+            <wp:effectExtent l="0" t="0" r="0" b="0"/>
+            <wp:docPr id="2081287336" name="Imagen 1" descr="Imagen que contiene Tabla&#10;&#10;Descripción generada automáticamente"/>
+            <wp:cNvGraphicFramePr>
+              <a:graphicFrameLocks xmlns:a="http://schemas.openxmlformats.org/drawingml/2006/main" noChangeAspect="1"/>
+            </wp:cNvGraphicFramePr>
+            <a:graphic xmlns:a="http://schemas.openxmlformats.org/drawingml/2006/main">
+              <a:graphicData uri="http://schemas.openxmlformats.org/drawingml/2006/picture">
+                <pic:pic xmlns:pic="http://schemas.openxmlformats.org/drawingml/2006/picture">
+                  <pic:nvPicPr>
+                    <pic:cNvPr id="2081287336" name="Imagen 1" descr="Imagen que contiene Tabla&#10;&#10;Descripción generada automáticamente"/>
+                    <pic:cNvPicPr/>
+                  </pic:nvPicPr>
+                  <pic:blipFill>
+                    <a:blip r:embed="rId36"/>
+                    <a:stretch>
+                      <a:fillRect/>
+                    </a:stretch>
+                  </pic:blipFill>
+                  <pic:spPr>
+                    <a:xfrm>
+                      <a:off x="0" y="0"/>
+                      <a:ext cx="3877216" cy="4439270"/>
+                    </a:xfrm>
+                    <a:prstGeom prst="rect">
+                      <a:avLst/>
+                    </a:prstGeom>
+                  </pic:spPr>
+                </pic:pic>
+              </a:graphicData>
+            </a:graphic>
+          </wp:inline>
+        </w:drawing>
+      </w:r>
+      <w:r>
+        <w:lastRenderedPageBreak/>
+        <w:drawing>
+          <wp:inline distT="0" distB="0" distL="0" distR="0" wp14:anchorId="30FD2EBC" wp14:editId="7BF6AA73">
+            <wp:extent cx="3858163" cy="4505954"/>
+            <wp:effectExtent l="0" t="0" r="0" b="9525"/>
+            <wp:docPr id="384379143" name="Imagen 1" descr="Imagen que contiene Tabla&#10;&#10;Descripción generada automáticamente"/>
+            <wp:cNvGraphicFramePr>
+              <a:graphicFrameLocks xmlns:a="http://schemas.openxmlformats.org/drawingml/2006/main" noChangeAspect="1"/>
+            </wp:cNvGraphicFramePr>
+            <a:graphic xmlns:a="http://schemas.openxmlformats.org/drawingml/2006/main">
+              <a:graphicData uri="http://schemas.openxmlformats.org/drawingml/2006/picture">
+                <pic:pic xmlns:pic="http://schemas.openxmlformats.org/drawingml/2006/picture">
+                  <pic:nvPicPr>
+                    <pic:cNvPr id="384379143" name="Imagen 1" descr="Imagen que contiene Tabla&#10;&#10;Descripción generada automáticamente"/>
+                    <pic:cNvPicPr/>
+                  </pic:nvPicPr>
+                  <pic:blipFill>
+                    <a:blip r:embed="rId37"/>
+                    <a:stretch>
+                      <a:fillRect/>
+                    </a:stretch>
+                  </pic:blipFill>
+                  <pic:spPr>
+                    <a:xfrm>
+                      <a:off x="0" y="0"/>
+                      <a:ext cx="3858163" cy="4505954"/>
+                    </a:xfrm>
+                    <a:prstGeom prst="rect">
+                      <a:avLst/>
+                    </a:prstGeom>
+                  </pic:spPr>
+                </pic:pic>
+              </a:graphicData>
+            </a:graphic>
+          </wp:inline>
+        </w:drawing>
+      </w:r>
+      <w:r>
+        <w:lastRenderedPageBreak/>
+        <w:drawing>
+          <wp:inline distT="0" distB="0" distL="0" distR="0" wp14:anchorId="37929328" wp14:editId="0D24401F">
+            <wp:extent cx="3801005" cy="4525006"/>
+            <wp:effectExtent l="0" t="0" r="9525" b="9525"/>
+            <wp:docPr id="907770261" name="Imagen 1" descr="Imagen que contiene Texto&#10;&#10;Descripción generada automáticamente"/>
+            <wp:cNvGraphicFramePr>
+              <a:graphicFrameLocks xmlns:a="http://schemas.openxmlformats.org/drawingml/2006/main" noChangeAspect="1"/>
+            </wp:cNvGraphicFramePr>
+            <a:graphic xmlns:a="http://schemas.openxmlformats.org/drawingml/2006/main">
+              <a:graphicData uri="http://schemas.openxmlformats.org/drawingml/2006/picture">
+                <pic:pic xmlns:pic="http://schemas.openxmlformats.org/drawingml/2006/picture">
+                  <pic:nvPicPr>
+                    <pic:cNvPr id="907770261" name="Imagen 1" descr="Imagen que contiene Texto&#10;&#10;Descripción generada automáticamente"/>
+                    <pic:cNvPicPr/>
+                  </pic:nvPicPr>
+                  <pic:blipFill>
+                    <a:blip r:embed="rId38"/>
+                    <a:stretch>
+                      <a:fillRect/>
+                    </a:stretch>
+                  </pic:blipFill>
+                  <pic:spPr>
+                    <a:xfrm>
+                      <a:off x="0" y="0"/>
+                      <a:ext cx="3801005" cy="4525006"/>
+                    </a:xfrm>
+                    <a:prstGeom prst="rect">
+                      <a:avLst/>
+                    </a:prstGeom>
+                  </pic:spPr>
+                </pic:pic>
+              </a:graphicData>
+            </a:graphic>
+          </wp:inline>
+        </w:drawing>
+      </w:r>
+      <w:r>
+        <w:lastRenderedPageBreak/>
+        <w:drawing>
+          <wp:inline distT="0" distB="0" distL="0" distR="0" wp14:anchorId="43F6C126" wp14:editId="6C5CAAE4">
+            <wp:extent cx="3848637" cy="4515480"/>
+            <wp:effectExtent l="0" t="0" r="0" b="0"/>
+            <wp:docPr id="1755043638" name="Imagen 1" descr="Imagen que contiene Tabla&#10;&#10;Descripción generada automáticamente"/>
+            <wp:cNvGraphicFramePr>
+              <a:graphicFrameLocks xmlns:a="http://schemas.openxmlformats.org/drawingml/2006/main" noChangeAspect="1"/>
+            </wp:cNvGraphicFramePr>
+            <a:graphic xmlns:a="http://schemas.openxmlformats.org/drawingml/2006/main">
+              <a:graphicData uri="http://schemas.openxmlformats.org/drawingml/2006/picture">
+                <pic:pic xmlns:pic="http://schemas.openxmlformats.org/drawingml/2006/picture">
+                  <pic:nvPicPr>
+                    <pic:cNvPr id="1755043638" name="Imagen 1" descr="Imagen que contiene Tabla&#10;&#10;Descripción generada automáticamente"/>
+                    <pic:cNvPicPr/>
+                  </pic:nvPicPr>
+                  <pic:blipFill>
+                    <a:blip r:embed="rId39"/>
+                    <a:stretch>
+                      <a:fillRect/>
+                    </a:stretch>
+                  </pic:blipFill>
+                  <pic:spPr>
+                    <a:xfrm>
+                      <a:off x="0" y="0"/>
+                      <a:ext cx="3848637" cy="4515480"/>
+                    </a:xfrm>
+                    <a:prstGeom prst="rect">
+                      <a:avLst/>
+                    </a:prstGeom>
+                  </pic:spPr>
+                </pic:pic>
+              </a:graphicData>
+            </a:graphic>
+          </wp:inline>
+        </w:drawing>
+      </w:r>
+    </w:p>
+    <w:p>
+      <w:r>
+        <w:t>LEM STOP TFDFIDF</w:t>
+      </w:r>
+    </w:p>
+    <w:p>
+      <w:r>
+        <w:lastRenderedPageBreak/>
+        <w:drawing>
+          <wp:inline distT="0" distB="0" distL="0" distR="0" wp14:anchorId="27BF85EA" wp14:editId="79811BC6">
+            <wp:extent cx="3877216" cy="4515480"/>
+            <wp:effectExtent l="0" t="0" r="9525" b="0"/>
+            <wp:docPr id="1334150624" name="Imagen 1" descr="Imagen que contiene Tabla&#10;&#10;Descripción generada automáticamente"/>
+            <wp:cNvGraphicFramePr>
+              <a:graphicFrameLocks xmlns:a="http://schemas.openxmlformats.org/drawingml/2006/main" noChangeAspect="1"/>
+            </wp:cNvGraphicFramePr>
+            <a:graphic xmlns:a="http://schemas.openxmlformats.org/drawingml/2006/main">
+              <a:graphicData uri="http://schemas.openxmlformats.org/drawingml/2006/picture">
+                <pic:pic xmlns:pic="http://schemas.openxmlformats.org/drawingml/2006/picture">
+                  <pic:nvPicPr>
+                    <pic:cNvPr id="1334150624" name="Imagen 1" descr="Imagen que contiene Tabla&#10;&#10;Descripción generada automáticamente"/>
+                    <pic:cNvPicPr/>
+                  </pic:nvPicPr>
+                  <pic:blipFill>
+                    <a:blip r:embed="rId40"/>
+                    <a:stretch>
+                      <a:fillRect/>
+                    </a:stretch>
+                  </pic:blipFill>
+                  <pic:spPr>
+                    <a:xfrm>
+                      <a:off x="0" y="0"/>
+                      <a:ext cx="3877216" cy="4515480"/>
+                    </a:xfrm>
+                    <a:prstGeom prst="rect">
+                      <a:avLst/>
+                    </a:prstGeom>
+                  </pic:spPr>
+                </pic:pic>
+              </a:graphicData>
+            </a:graphic>
+          </wp:inline>
+        </w:drawing>
+      </w:r>
+      <w:r>
+        <w:lastRenderedPageBreak/>
+        <w:drawing>
+          <wp:inline distT="0" distB="0" distL="0" distR="0" wp14:anchorId="2679E415" wp14:editId="2D2FAEAE">
+            <wp:extent cx="3648584" cy="4525006"/>
+            <wp:effectExtent l="0" t="0" r="9525" b="9525"/>
+            <wp:docPr id="6033916" name="Imagen 1" descr="Imagen que contiene Texto&#10;&#10;Descripción generada automáticamente"/>
+            <wp:cNvGraphicFramePr>
+              <a:graphicFrameLocks xmlns:a="http://schemas.openxmlformats.org/drawingml/2006/main" noChangeAspect="1"/>
+            </wp:cNvGraphicFramePr>
+            <a:graphic xmlns:a="http://schemas.openxmlformats.org/drawingml/2006/main">
+              <a:graphicData uri="http://schemas.openxmlformats.org/drawingml/2006/picture">
+                <pic:pic xmlns:pic="http://schemas.openxmlformats.org/drawingml/2006/picture">
+                  <pic:nvPicPr>
+                    <pic:cNvPr id="6033916" name="Imagen 1" descr="Imagen que contiene Texto&#10;&#10;Descripción generada automáticamente"/>
+                    <pic:cNvPicPr/>
+                  </pic:nvPicPr>
+                  <pic:blipFill>
+                    <a:blip r:embed="rId41"/>
+                    <a:stretch>
+                      <a:fillRect/>
+                    </a:stretch>
+                  </pic:blipFill>
+                  <pic:spPr>
+                    <a:xfrm>
+                      <a:off x="0" y="0"/>
+                      <a:ext cx="3648584" cy="4525006"/>
+                    </a:xfrm>
+                    <a:prstGeom prst="rect">
+                      <a:avLst/>
+                    </a:prstGeom>
+                  </pic:spPr>
+                </pic:pic>
+              </a:graphicData>
+            </a:graphic>
+          </wp:inline>
+        </w:drawing>
+      </w:r>
+      <w:r>
+        <w:lastRenderedPageBreak/>
+        <w:drawing>
+          <wp:inline distT="0" distB="0" distL="0" distR="0" wp14:anchorId="48EAF90C" wp14:editId="79611068">
+            <wp:extent cx="3715268" cy="4429743"/>
+            <wp:effectExtent l="0" t="0" r="0" b="9525"/>
+            <wp:docPr id="727028099" name="Imagen 1" descr="Imagen que contiene Calendario&#10;&#10;Descripción generada automáticamente"/>
+            <wp:cNvGraphicFramePr>
+              <a:graphicFrameLocks xmlns:a="http://schemas.openxmlformats.org/drawingml/2006/main" noChangeAspect="1"/>
+            </wp:cNvGraphicFramePr>
+            <a:graphic xmlns:a="http://schemas.openxmlformats.org/drawingml/2006/main">
+              <a:graphicData uri="http://schemas.openxmlformats.org/drawingml/2006/picture">
+                <pic:pic xmlns:pic="http://schemas.openxmlformats.org/drawingml/2006/picture">
+                  <pic:nvPicPr>
+                    <pic:cNvPr id="727028099" name="Imagen 1" descr="Imagen que contiene Calendario&#10;&#10;Descripción generada automáticamente"/>
+                    <pic:cNvPicPr/>
+                  </pic:nvPicPr>
+                  <pic:blipFill>
+                    <a:blip r:embed="rId42"/>
+                    <a:stretch>
+                      <a:fillRect/>
+                    </a:stretch>
+                  </pic:blipFill>
+                  <pic:spPr>
+                    <a:xfrm>
+                      <a:off x="0" y="0"/>
+                      <a:ext cx="3715268" cy="4429743"/>
+                    </a:xfrm>
+                    <a:prstGeom prst="rect">
+                      <a:avLst/>
+                    </a:prstGeom>
+                  </pic:spPr>
+                </pic:pic>
+              </a:graphicData>
+            </a:graphic>
+          </wp:inline>
+        </w:drawing>
+      </w:r>
+      <w:r>
+        <w:lastRenderedPageBreak/>
+        <w:drawing>
+          <wp:inline distT="0" distB="0" distL="0" distR="0" wp14:anchorId="16B324EC" wp14:editId="719C39F6">
+            <wp:extent cx="3867690" cy="4496427"/>
+            <wp:effectExtent l="0" t="0" r="0" b="0"/>
+            <wp:docPr id="1902341471" name="Imagen 1" descr="Imagen que contiene Tabla&#10;&#10;Descripción generada automáticamente"/>
+            <wp:cNvGraphicFramePr>
+              <a:graphicFrameLocks xmlns:a="http://schemas.openxmlformats.org/drawingml/2006/main" noChangeAspect="1"/>
+            </wp:cNvGraphicFramePr>
+            <a:graphic xmlns:a="http://schemas.openxmlformats.org/drawingml/2006/main">
+              <a:graphicData uri="http://schemas.openxmlformats.org/drawingml/2006/picture">
+                <pic:pic xmlns:pic="http://schemas.openxmlformats.org/drawingml/2006/picture">
+                  <pic:nvPicPr>
+                    <pic:cNvPr id="1902341471" name="Imagen 1" descr="Imagen que contiene Tabla&#10;&#10;Descripción generada automáticamente"/>
+                    <pic:cNvPicPr/>
+                  </pic:nvPicPr>
+                  <pic:blipFill>
+                    <a:blip r:embed="rId43"/>
+                    <a:stretch>
+                      <a:fillRect/>
+                    </a:stretch>
+                  </pic:blipFill>
+                  <pic:spPr>
+                    <a:xfrm>
+                      <a:off x="0" y="0"/>
+                      <a:ext cx="3867690" cy="4496427"/>
                     </a:xfrm>
                     <a:prstGeom prst="rect">
                       <a:avLst/>

</xml_diff>